<commit_message>
More updated, still not finalized
git-svn-id: https://forge.cornell.edu/svn/repos/automated_design@2007 d22a8b0d-b447-0410-a14f-ca4c0a428a39
</commit_message>
<xml_diff>
--- a/Final Designs/jmp235/Horizontal Flocculator Solution Algorithm.docx
+++ b/Final Designs/jmp235/Horizontal Flocculator Solution Algorithm.docx
@@ -316,7 +316,7 @@
           <w:sz w:val="20"/>
           <w:szCs w:val="20"/>
         </w:rPr>
-        <w:t xml:space="preserve"> (What use for Emax?</w:t>
+        <w:t xml:space="preserve"> </w:t>
       </w:r>
     </w:p>
     <w:p>
@@ -406,6 +406,40 @@
         <w:t>N.FlocSpacesF</w:t>
       </w:r>
       <w:proofErr w:type="spellEnd"/>
+    </w:p>
+    <w:p>
+      <w:pPr>
+        <w:autoSpaceDE w:val="0"/>
+        <w:autoSpaceDN w:val="0"/>
+        <w:adjustRightInd w:val="0"/>
+        <w:spacing w:after="0" w:line="240" w:lineRule="auto"/>
+        <w:rPr>
+          <w:rFonts w:ascii="Arial" w:hAnsi="Arial" w:cs="Arial"/>
+          <w:sz w:val="20"/>
+          <w:szCs w:val="20"/>
+        </w:rPr>
+      </w:pPr>
+      <w:r>
+        <w:rPr>
+          <w:rFonts w:ascii="Arial" w:hAnsi="Arial" w:cs="Arial"/>
+          <w:sz w:val="20"/>
+          <w:szCs w:val="20"/>
+        </w:rPr>
+        <w:t>Need to look up how things are plotted on the y axis</w:t>
+      </w:r>
+    </w:p>
+    <w:p>
+      <w:pPr>
+        <w:autoSpaceDE w:val="0"/>
+        <w:autoSpaceDN w:val="0"/>
+        <w:adjustRightInd w:val="0"/>
+        <w:spacing w:after="0" w:line="240" w:lineRule="auto"/>
+        <w:rPr>
+          <w:rFonts w:ascii="Arial" w:hAnsi="Arial" w:cs="Arial"/>
+          <w:sz w:val="20"/>
+          <w:szCs w:val="20"/>
+        </w:rPr>
+      </w:pPr>
     </w:p>
     <w:p>
       <w:pPr>
@@ -1008,6 +1042,7 @@
         <w:spacing w:after="0" w:line="240" w:lineRule="auto"/>
         <w:rPr>
           <w:rFonts w:ascii="Arial" w:hAnsi="Arial" w:cs="Arial"/>
+          <w:b/>
           <w:sz w:val="20"/>
           <w:szCs w:val="20"/>
         </w:rPr>
@@ -1054,23 +1089,91 @@
         </w:rPr>
         <w:t xml:space="preserve"> channel and another function that determines the spacing between the baffles.</w:t>
       </w:r>
-    </w:p>
-    <w:p>
-      <w:pPr>
-        <w:spacing w:after="0" w:line="240" w:lineRule="auto"/>
-        <w:rPr>
-          <w:rFonts w:ascii="Arial" w:hAnsi="Arial" w:cs="Arial"/>
-          <w:sz w:val="20"/>
-          <w:szCs w:val="20"/>
-        </w:rPr>
-      </w:pPr>
-      <w:r>
-        <w:rPr>
-          <w:rFonts w:ascii="Arial" w:hAnsi="Arial" w:cs="Arial"/>
-          <w:sz w:val="20"/>
-          <w:szCs w:val="20"/>
-        </w:rPr>
-        <w:t>8. Create an iterative solution to solve for the space between the baffles since we don’t know H/S before calculating S.</w:t>
+      <w:r>
+        <w:rPr>
+          <w:rFonts w:ascii="Arial" w:hAnsi="Arial" w:cs="Arial"/>
+          <w:sz w:val="20"/>
+          <w:szCs w:val="20"/>
+        </w:rPr>
+        <w:t xml:space="preserve"> </w:t>
+      </w:r>
+      <w:r>
+        <w:rPr>
+          <w:rFonts w:ascii="Arial" w:hAnsi="Arial" w:cs="Arial"/>
+          <w:b/>
+          <w:sz w:val="20"/>
+          <w:szCs w:val="20"/>
+        </w:rPr>
+        <w:t>Make sure they create an odd number of baffles.</w:t>
+      </w:r>
+    </w:p>
+    <w:p>
+      <w:pPr>
+        <w:spacing w:after="0" w:line="240" w:lineRule="auto"/>
+        <w:rPr>
+          <w:rFonts w:ascii="Arial" w:hAnsi="Arial" w:cs="Arial"/>
+          <w:b/>
+          <w:sz w:val="20"/>
+          <w:szCs w:val="20"/>
+        </w:rPr>
+      </w:pPr>
+      <w:r>
+        <w:rPr>
+          <w:rFonts w:ascii="Arial" w:hAnsi="Arial" w:cs="Arial"/>
+          <w:strike/>
+          <w:sz w:val="20"/>
+          <w:szCs w:val="20"/>
+        </w:rPr>
+        <w:t xml:space="preserve">8. Create an iterative solution to solve for the space between the baffles since we don’t know H/S before calculating </w:t>
+      </w:r>
+      <w:proofErr w:type="spellStart"/>
+      <w:r>
+        <w:rPr>
+          <w:rFonts w:ascii="Arial" w:hAnsi="Arial" w:cs="Arial"/>
+          <w:strike/>
+          <w:sz w:val="20"/>
+          <w:szCs w:val="20"/>
+        </w:rPr>
+        <w:t>S.</w:t>
+      </w:r>
+      <w:r>
+        <w:rPr>
+          <w:rFonts w:ascii="Arial" w:hAnsi="Arial" w:cs="Arial"/>
+          <w:b/>
+          <w:sz w:val="20"/>
+          <w:szCs w:val="20"/>
+        </w:rPr>
+        <w:t>Since</w:t>
+      </w:r>
+      <w:proofErr w:type="spellEnd"/>
+      <w:r>
+        <w:rPr>
+          <w:rFonts w:ascii="Arial" w:hAnsi="Arial" w:cs="Arial"/>
+          <w:b/>
+          <w:sz w:val="20"/>
+          <w:szCs w:val="20"/>
+        </w:rPr>
+        <w:t xml:space="preserve"> we know the H/S ratio (as opposed to the horizontal </w:t>
+      </w:r>
+      <w:proofErr w:type="spellStart"/>
+      <w:r>
+        <w:rPr>
+          <w:rFonts w:ascii="Arial" w:hAnsi="Arial" w:cs="Arial"/>
+          <w:b/>
+          <w:sz w:val="20"/>
+          <w:szCs w:val="20"/>
+        </w:rPr>
+        <w:t>flocculator</w:t>
+      </w:r>
+      <w:proofErr w:type="spellEnd"/>
+      <w:r>
+        <w:rPr>
+          <w:rFonts w:ascii="Arial" w:hAnsi="Arial" w:cs="Arial"/>
+          <w:b/>
+          <w:sz w:val="20"/>
+          <w:szCs w:val="20"/>
+        </w:rPr>
+        <w:t xml:space="preserve"> where we don’t), create a function that directly solves for S.</w:t>
       </w:r>
     </w:p>
     <w:p>
@@ -1096,13 +1199,15 @@
         <w:spacing w:after="0" w:line="240" w:lineRule="auto"/>
         <w:rPr>
           <w:rFonts w:ascii="Arial" w:hAnsi="Arial" w:cs="Arial"/>
-          <w:sz w:val="20"/>
-          <w:szCs w:val="20"/>
-        </w:rPr>
-      </w:pPr>
-      <w:r>
-        <w:rPr>
-          <w:rFonts w:ascii="Arial" w:hAnsi="Arial" w:cs="Arial"/>
+          <w:strike/>
+          <w:sz w:val="20"/>
+          <w:szCs w:val="20"/>
+        </w:rPr>
+      </w:pPr>
+      <w:r>
+        <w:rPr>
+          <w:rFonts w:ascii="Arial" w:hAnsi="Arial" w:cs="Arial"/>
+          <w:strike/>
           <w:sz w:val="20"/>
           <w:szCs w:val="20"/>
         </w:rPr>
@@ -1114,13 +1219,15 @@
         <w:spacing w:after="0" w:line="240" w:lineRule="auto"/>
         <w:rPr>
           <w:rFonts w:ascii="Arial" w:hAnsi="Arial" w:cs="Arial"/>
-          <w:sz w:val="20"/>
-          <w:szCs w:val="20"/>
-        </w:rPr>
-      </w:pPr>
-      <w:r>
-        <w:rPr>
-          <w:rFonts w:ascii="Arial" w:hAnsi="Arial" w:cs="Arial"/>
+          <w:strike/>
+          <w:sz w:val="20"/>
+          <w:szCs w:val="20"/>
+        </w:rPr>
+      </w:pPr>
+      <w:r>
+        <w:rPr>
+          <w:rFonts w:ascii="Arial" w:hAnsi="Arial" w:cs="Arial"/>
+          <w:strike/>
           <w:sz w:val="20"/>
           <w:szCs w:val="20"/>
         </w:rPr>
@@ -1132,13 +1239,15 @@
         <w:spacing w:after="0" w:line="240" w:lineRule="auto"/>
         <w:rPr>
           <w:rFonts w:ascii="Arial" w:hAnsi="Arial" w:cs="Arial"/>
-          <w:sz w:val="20"/>
-          <w:szCs w:val="20"/>
-        </w:rPr>
-      </w:pPr>
-      <w:r>
-        <w:rPr>
-          <w:rFonts w:ascii="Arial" w:hAnsi="Arial" w:cs="Arial"/>
+          <w:strike/>
+          <w:sz w:val="20"/>
+          <w:szCs w:val="20"/>
+        </w:rPr>
+      </w:pPr>
+      <w:r>
+        <w:rPr>
+          <w:rFonts w:ascii="Arial" w:hAnsi="Arial" w:cs="Arial"/>
+          <w:strike/>
           <w:sz w:val="20"/>
           <w:szCs w:val="20"/>
         </w:rPr>
@@ -1171,203 +1280,393 @@
       <w:r>
         <w:t xml:space="preserve"> This is equal to the minimum height of the tank.</w:t>
       </w:r>
-    </w:p>
-    <w:p>
-      <w:pPr>
-        <w:spacing w:after="0" w:line="240" w:lineRule="auto"/>
-      </w:pPr>
-      <w:r>
-        <w:t>14. Determine the maximum baffle spacing by using the minimum H/S ratio</w:t>
-      </w:r>
-    </w:p>
-    <w:p>
-      <w:pPr>
-        <w:spacing w:after="0" w:line="240" w:lineRule="auto"/>
-      </w:pPr>
-      <w:r>
-        <w:t xml:space="preserve">15. Determine the width of the </w:t>
+      <w:r>
+        <w:t xml:space="preserve"> For now, set this value as P (the height of the water in the </w:t>
       </w:r>
       <w:proofErr w:type="spellStart"/>
       <w:r>
+        <w:t>flocculator</w:t>
+      </w:r>
+      <w:proofErr w:type="spellEnd"/>
+      <w:r>
+        <w:t>).</w:t>
+      </w:r>
+    </w:p>
+    <w:p>
+      <w:pPr>
+        <w:spacing w:after="0" w:line="240" w:lineRule="auto"/>
+        <w:rPr>
+          <w:b/>
+        </w:rPr>
+      </w:pPr>
+      <w:r>
+        <w:t xml:space="preserve">14. </w:t>
+      </w:r>
+      <w:r>
+        <w:rPr>
+          <w:b/>
+        </w:rPr>
+        <w:t>Calculate S using the function created in step 8.</w:t>
+      </w:r>
+    </w:p>
+    <w:p>
+      <w:pPr>
+        <w:spacing w:after="0" w:line="240" w:lineRule="auto"/>
+        <w:rPr>
+          <w:b/>
+        </w:rPr>
+      </w:pPr>
+      <w:r>
+        <w:rPr>
+          <w:b/>
+        </w:rPr>
+        <w:t>15. Create a function that makes S the maximum of what was found in step 14 and 45 cm.</w:t>
+      </w:r>
+    </w:p>
+    <w:p>
+      <w:pPr>
+        <w:spacing w:after="0" w:line="240" w:lineRule="auto"/>
+        <w:rPr>
+          <w:b/>
+        </w:rPr>
+      </w:pPr>
+      <w:r>
+        <w:rPr>
+          <w:b/>
+        </w:rPr>
+        <w:t xml:space="preserve">16. Calculate T (width of channel) as the S found in 15 multiplied by </w:t>
+      </w:r>
+      <w:proofErr w:type="spellStart"/>
+      <w:r>
+        <w:rPr>
+          <w:b/>
+        </w:rPr>
+        <w:t>Pi.TS</w:t>
+      </w:r>
+      <w:proofErr w:type="spellEnd"/>
+      <w:r>
+        <w:rPr>
+          <w:b/>
+        </w:rPr>
+        <w:t>=3.</w:t>
+      </w:r>
+    </w:p>
+    <w:p>
+      <w:pPr>
+        <w:spacing w:after="0" w:line="240" w:lineRule="auto"/>
+        <w:rPr>
+          <w:b/>
+        </w:rPr>
+      </w:pPr>
+      <w:r>
+        <w:rPr>
+          <w:b/>
+        </w:rPr>
+        <w:t>17. Calculate the number of spaces in each channel using the function created in 7.</w:t>
+      </w:r>
+    </w:p>
+    <w:p>
+      <w:pPr>
+        <w:spacing w:after="0" w:line="240" w:lineRule="auto"/>
+        <w:rPr>
+          <w:b/>
+        </w:rPr>
+      </w:pPr>
+      <w:r>
+        <w:rPr>
+          <w:b/>
+        </w:rPr>
+        <w:t>1</w:t>
+      </w:r>
+      <w:r>
+        <w:rPr>
+          <w:b/>
+        </w:rPr>
+        <w:t>8</w:t>
+      </w:r>
+      <w:r>
+        <w:rPr>
+          <w:b/>
+        </w:rPr>
+        <w:t>. Determine the collision potential in each space.</w:t>
+      </w:r>
+    </w:p>
+    <w:p>
+      <w:pPr>
+        <w:spacing w:after="0" w:line="240" w:lineRule="auto"/>
+        <w:rPr>
+          <w:b/>
+        </w:rPr>
+      </w:pPr>
+      <w:r>
+        <w:rPr>
+          <w:b/>
+        </w:rPr>
+        <w:t>19</w:t>
+      </w:r>
+      <w:r>
+        <w:rPr>
+          <w:b/>
+        </w:rPr>
+        <w:t>. Divide the target overall collision potential by the collision potential in each space to find the total number of spaces.</w:t>
+      </w:r>
+      <w:r>
+        <w:rPr>
+          <w:b/>
+        </w:rPr>
+        <w:t xml:space="preserve"> Round this value up?</w:t>
+      </w:r>
+    </w:p>
+    <w:p>
+      <w:pPr>
+        <w:spacing w:after="0" w:line="240" w:lineRule="auto"/>
+        <w:rPr>
+          <w:b/>
+        </w:rPr>
+      </w:pPr>
+      <w:r>
+        <w:rPr>
+          <w:b/>
+        </w:rPr>
+        <w:t xml:space="preserve">20. Divide the total number of spaces by the number of spaces per channel to get the number of </w:t>
+      </w:r>
+      <w:proofErr w:type="spellStart"/>
+      <w:r>
+        <w:rPr>
+          <w:b/>
+        </w:rPr>
         <w:t>floc</w:t>
       </w:r>
       <w:proofErr w:type="spellEnd"/>
       <w:r>
-        <w:t xml:space="preserve"> channel as the maximum of the spacing found from step 8 and the width of the </w:t>
+        <w:rPr>
+          <w:b/>
+        </w:rPr>
+        <w:t xml:space="preserve"> channels. Round this value up?</w:t>
+      </w:r>
+    </w:p>
+    <w:p>
+      <w:pPr>
+        <w:spacing w:after="0" w:line="240" w:lineRule="auto"/>
+        <w:rPr>
+          <w:b/>
+        </w:rPr>
+      </w:pPr>
+      <w:r>
+        <w:rPr>
+          <w:b/>
+        </w:rPr>
+        <w:lastRenderedPageBreak/>
+        <w:t>2</w:t>
+      </w:r>
+      <w:r>
+        <w:rPr>
+          <w:b/>
+        </w:rPr>
+        <w:t>1</w:t>
+      </w:r>
+      <w:r>
+        <w:rPr>
+          <w:b/>
+        </w:rPr>
+        <w:t xml:space="preserve">. Calculate the head loss per baffle </w:t>
+      </w:r>
+      <w:r>
+        <w:rPr>
+          <w:b/>
+        </w:rPr>
+        <w:t xml:space="preserve">in each channel, per each channel, and for the whole </w:t>
       </w:r>
       <w:proofErr w:type="spellStart"/>
       <w:r>
+        <w:rPr>
+          <w:b/>
+        </w:rPr>
+        <w:t>flocculator</w:t>
+      </w:r>
+      <w:proofErr w:type="spellEnd"/>
+      <w:r>
+        <w:rPr>
+          <w:b/>
+        </w:rPr>
+        <w:t>.</w:t>
+      </w:r>
+    </w:p>
+    <w:p>
+      <w:pPr>
+        <w:spacing w:after="0" w:line="240" w:lineRule="auto"/>
+        <w:rPr>
+          <w:b/>
+        </w:rPr>
+      </w:pPr>
+      <w:r>
+        <w:rPr>
+          <w:b/>
+        </w:rPr>
+        <w:t xml:space="preserve">22. Make sure the head loss is negligible enough for </w:t>
+      </w:r>
+      <w:proofErr w:type="spellStart"/>
+      <w:r>
+        <w:rPr>
+          <w:b/>
+        </w:rPr>
+        <w:t>untapered</w:t>
+      </w:r>
+      <w:proofErr w:type="spellEnd"/>
+      <w:r>
+        <w:rPr>
+          <w:b/>
+        </w:rPr>
+        <w:t xml:space="preserve"> flocculation? </w:t>
+      </w:r>
+      <w:proofErr w:type="gramStart"/>
+      <w:r>
+        <w:rPr>
+          <w:b/>
+        </w:rPr>
+        <w:t>Algorithm or manual?</w:t>
+      </w:r>
+      <w:proofErr w:type="gramEnd"/>
+    </w:p>
+    <w:p>
+      <w:pPr>
+        <w:spacing w:after="0" w:line="240" w:lineRule="auto"/>
+      </w:pPr>
+      <w:r>
+        <w:t>2</w:t>
+      </w:r>
+      <w:r>
+        <w:rPr>
+          <w:b/>
+        </w:rPr>
+        <w:t>3</w:t>
+      </w:r>
+      <w:r>
+        <w:t>.</w:t>
+      </w:r>
+      <w:r>
+        <w:t xml:space="preserve"> Calculate the total length of all the </w:t>
+      </w:r>
+      <w:proofErr w:type="spellStart"/>
+      <w:r>
+        <w:t>flocculator</w:t>
+      </w:r>
+      <w:proofErr w:type="spellEnd"/>
+      <w:r>
+        <w:t xml:space="preserve"> channels and the residence time in the </w:t>
+      </w:r>
+      <w:proofErr w:type="spellStart"/>
+      <w:r>
+        <w:t>flocculator</w:t>
+      </w:r>
+      <w:proofErr w:type="spellEnd"/>
+      <w:r>
+        <w:t>.</w:t>
+      </w:r>
+    </w:p>
+    <w:p>
+      <w:pPr>
+        <w:spacing w:after="0" w:line="240" w:lineRule="auto"/>
+      </w:pPr>
+      <w:r>
+        <w:t>24</w:t>
+      </w:r>
+      <w:r>
+        <w:t xml:space="preserve">. Determine the height and width, and thus the area, of the ports that connect the </w:t>
+      </w:r>
+      <w:proofErr w:type="spellStart"/>
+      <w:r>
         <w:t>floc</w:t>
       </w:r>
       <w:proofErr w:type="spellEnd"/>
       <w:r>
-        <w:t xml:space="preserve"> channel as determined by a human being able to walk through it.</w:t>
-      </w:r>
-    </w:p>
-    <w:p>
-      <w:pPr>
-        <w:spacing w:after="0" w:line="240" w:lineRule="auto"/>
-      </w:pPr>
-      <w:r>
-        <w:t xml:space="preserve">16. Determine the minimum </w:t>
+        <w:t xml:space="preserve"> channels.</w:t>
+      </w:r>
+    </w:p>
+    <w:p>
+      <w:pPr>
+        <w:spacing w:after="0" w:line="240" w:lineRule="auto"/>
+      </w:pPr>
+      <w:r>
+        <w:t>25</w:t>
+      </w:r>
+      <w:r>
+        <w:t xml:space="preserve">. </w:t>
+      </w:r>
+      <w:r>
+        <w:t xml:space="preserve">Calculate the </w:t>
+      </w:r>
+      <w:r>
+        <w:rPr>
+          <w:b/>
+        </w:rPr>
+        <w:t>length of the baffles</w:t>
+      </w:r>
+      <w:r>
+        <w:t xml:space="preserve">. </w:t>
+      </w:r>
+      <w:r>
+        <w:rPr>
+          <w:strike/>
+        </w:rPr>
+        <w:t>Subtract half of the freeboard height from the length of the top baffles to allow a place for water to go in the event of an overflow.</w:t>
+      </w:r>
+    </w:p>
+    <w:p>
+      <w:pPr>
+        <w:spacing w:after="0" w:line="240" w:lineRule="auto"/>
+        <w:rPr>
+          <w:b/>
+        </w:rPr>
+      </w:pPr>
+      <w:r>
+        <w:t xml:space="preserve">25. Create an array for the X (distance along </w:t>
       </w:r>
       <w:proofErr w:type="spellStart"/>
       <w:r>
-        <w:t>floc</w:t>
+        <w:t>flocculator</w:t>
       </w:r>
       <w:proofErr w:type="spellEnd"/>
       <w:r>
-        <w:t xml:space="preserve"> baffle spacing and the minimum and maximum number of </w:t>
-      </w:r>
-      <w:proofErr w:type="spellStart"/>
-      <w:r>
-        <w:t>floc</w:t>
-      </w:r>
-      <w:proofErr w:type="spellEnd"/>
-      <w:r>
-        <w:t xml:space="preserve"> spaces.</w:t>
-      </w:r>
-    </w:p>
-    <w:p>
-      <w:pPr>
-        <w:spacing w:after="0" w:line="240" w:lineRule="auto"/>
-      </w:pPr>
-      <w:r>
-        <w:t xml:space="preserve">17. Calculate the maximum energy dissipation rate given the range of possible baffle </w:t>
-      </w:r>
-      <w:proofErr w:type="spellStart"/>
-      <w:r>
-        <w:t>spacings</w:t>
-      </w:r>
-      <w:proofErr w:type="spellEnd"/>
-      <w:r>
-        <w:t xml:space="preserve"> and the total collision potential for a channel full of baffles of that spacing.</w:t>
-      </w:r>
-    </w:p>
-    <w:p>
-      <w:pPr>
-        <w:spacing w:after="0" w:line="240" w:lineRule="auto"/>
-      </w:pPr>
-      <w:r>
-        <w:t>18. Calculate the number of spaces in each channel, the number of channels, and the number of baffles in each channel.</w:t>
-      </w:r>
-    </w:p>
-    <w:p>
-      <w:pPr>
-        <w:spacing w:after="0" w:line="240" w:lineRule="auto"/>
-      </w:pPr>
-      <w:r>
-        <w:t>19. Calculate the actual baffle spacing and verify that the channels are the correct length.</w:t>
-      </w:r>
-    </w:p>
-    <w:p>
-      <w:pPr>
-        <w:spacing w:after="0" w:line="240" w:lineRule="auto"/>
-      </w:pPr>
-      <w:r>
-        <w:t xml:space="preserve">20. </w:t>
-      </w:r>
-      <w:r>
-        <w:t>Calculate the energy dissipation rate and collision potential in each channel.</w:t>
-      </w:r>
-    </w:p>
-    <w:p>
-      <w:pPr>
-        <w:spacing w:after="0" w:line="240" w:lineRule="auto"/>
-      </w:pPr>
-      <w:r>
-        <w:t xml:space="preserve">21. Calculate the head loss per baffle </w:t>
-      </w:r>
-      <w:r>
-        <w:t xml:space="preserve">in each channel, per each channel, and for the whole </w:t>
-      </w:r>
-      <w:proofErr w:type="spellStart"/>
-      <w:r>
-        <w:t>flocculator</w:t>
-      </w:r>
-      <w:proofErr w:type="spellEnd"/>
-      <w:r>
-        <w:t>.</w:t>
-      </w:r>
-    </w:p>
-    <w:p>
-      <w:pPr>
-        <w:spacing w:after="0" w:line="240" w:lineRule="auto"/>
-      </w:pPr>
-      <w:r>
-        <w:lastRenderedPageBreak/>
-        <w:t>22.</w:t>
-      </w:r>
-      <w:r>
-        <w:t xml:space="preserve"> Calculate the total length of all the </w:t>
-      </w:r>
-      <w:proofErr w:type="spellStart"/>
-      <w:r>
-        <w:t>flocculator</w:t>
-      </w:r>
-      <w:proofErr w:type="spellEnd"/>
-      <w:r>
-        <w:t xml:space="preserve"> channels and the residence time in the </w:t>
-      </w:r>
-      <w:proofErr w:type="spellStart"/>
-      <w:r>
-        <w:t>flocculator</w:t>
-      </w:r>
-      <w:proofErr w:type="spellEnd"/>
-      <w:r>
-        <w:t>.</w:t>
-      </w:r>
-    </w:p>
-    <w:p>
-      <w:pPr>
-        <w:spacing w:after="0" w:line="240" w:lineRule="auto"/>
-      </w:pPr>
-      <w:r>
-        <w:t xml:space="preserve">23. Determine the height and width, and thus the area, of the ports that connect the </w:t>
-      </w:r>
-      <w:proofErr w:type="spellStart"/>
-      <w:r>
-        <w:t>floc</w:t>
-      </w:r>
-      <w:proofErr w:type="spellEnd"/>
-      <w:r>
-        <w:t xml:space="preserve"> channels.</w:t>
-      </w:r>
-    </w:p>
-    <w:p>
-      <w:pPr>
-        <w:spacing w:after="0" w:line="240" w:lineRule="auto"/>
-      </w:pPr>
-      <w:r>
-        <w:t xml:space="preserve">24. </w:t>
-      </w:r>
-      <w:r>
-        <w:t>Calculate the height of the upper and lower values. Subtract half of the freeboard height from the length of the top baffles to allow a place for water to go in the event of an overflow.</w:t>
-      </w:r>
-    </w:p>
-    <w:p>
-      <w:pPr>
-        <w:spacing w:after="0" w:line="240" w:lineRule="auto"/>
-      </w:pPr>
-      <w:r>
-        <w:t xml:space="preserve">25. Create an array for the X (distance along </w:t>
-      </w:r>
-      <w:proofErr w:type="spellStart"/>
-      <w:r>
-        <w:t>flocculator</w:t>
-      </w:r>
-      <w:proofErr w:type="spellEnd"/>
-      <w:r>
         <w:t>) positions of the baffles.</w:t>
       </w:r>
-    </w:p>
-    <w:p>
-      <w:pPr>
-        <w:spacing w:after="0" w:line="240" w:lineRule="auto"/>
+      <w:r>
+        <w:t xml:space="preserve"> </w:t>
+      </w:r>
+      <w:proofErr w:type="gramStart"/>
+      <w:r>
+        <w:rPr>
+          <w:b/>
+        </w:rPr>
+        <w:t>Same as vertical code?</w:t>
+      </w:r>
+      <w:proofErr w:type="gramEnd"/>
+      <w:r>
+        <w:rPr>
+          <w:b/>
+        </w:rPr>
+        <w:t xml:space="preserve"> Change because odd spaces in all channels?</w:t>
+      </w:r>
+    </w:p>
+    <w:p>
+      <w:pPr>
+        <w:spacing w:after="0" w:line="240" w:lineRule="auto"/>
+        <w:rPr>
+          <w:b/>
+        </w:rPr>
       </w:pPr>
       <w:r>
         <w:t>26. Create an array for the Z (height) positions of the baffles.</w:t>
       </w:r>
+      <w:r>
+        <w:t xml:space="preserve"> </w:t>
+      </w:r>
+      <w:r>
+        <w:rPr>
+          <w:b/>
+        </w:rPr>
+        <w:t>(All 0)</w:t>
+      </w:r>
     </w:p>
     <w:p>
       <w:pPr>
@@ -1375,6 +1674,20 @@
       </w:pPr>
       <w:r>
         <w:t>27. Create an array for the length of the baffles in each channel.</w:t>
+      </w:r>
+    </w:p>
+    <w:p>
+      <w:pPr>
+        <w:spacing w:after="0" w:line="240" w:lineRule="auto"/>
+        <w:rPr>
+          <w:b/>
+        </w:rPr>
+      </w:pPr>
+      <w:r>
+        <w:rPr>
+          <w:b/>
+        </w:rPr>
+        <w:t>28. Figure out why vertical code doesn’t have Y array using MathCAD to AutoCAD scripts. Create one for horizontal?</w:t>
       </w:r>
     </w:p>
     <w:sectPr>

</xml_diff>